<commit_message>
consultaar estado solicitud y estados expediente
</commit_message>
<xml_diff>
--- a/Backend/ApiGeneradorDocumentos/CITACION AUDIENCIA DE CONCILIACION.docx
+++ b/Backend/ApiGeneradorDocumentos/CITACION AUDIENCIA DE CONCILIACION.docx
@@ -27,9 +27,16 @@
           <w:bCs/>
           <w:szCs w:val="24"/>
         </w:rPr>
-        <w:t>{</w:t>
-      </w:r>
-      <w:proofErr w:type="spellStart"/>
+        <w:t>{fecha_actual_dia}</w:t>
+      </w:r>
+      <w:r>
+        <w:rPr>
+          <w:rFonts w:ascii="Arial" w:eastAsia="Arial" w:hAnsi="Arial" w:cs="Arial"/>
+          <w:b/>
+          <w:sz w:val="20"/>
+        </w:rPr>
+        <w:t xml:space="preserve"> de </w:t>
+      </w:r>
       <w:r>
         <w:rPr>
           <w:rFonts w:ascii="Arial" w:eastAsia="Arial" w:hAnsi="Arial" w:cs="Arial"/>
@@ -37,9 +44,16 @@
           <w:bCs/>
           <w:szCs w:val="24"/>
         </w:rPr>
-        <w:t>fecha_actual_dia</w:t>
-      </w:r>
-      <w:proofErr w:type="spellEnd"/>
+        <w:t xml:space="preserve">{fecha_actual_mes} </w:t>
+      </w:r>
+      <w:r>
+        <w:rPr>
+          <w:rFonts w:ascii="Arial" w:eastAsia="Arial" w:hAnsi="Arial" w:cs="Arial"/>
+          <w:b/>
+          <w:sz w:val="20"/>
+        </w:rPr>
+        <w:t xml:space="preserve">del </w:t>
+      </w:r>
       <w:r>
         <w:rPr>
           <w:rFonts w:ascii="Arial" w:eastAsia="Arial" w:hAnsi="Arial" w:cs="Arial"/>
@@ -47,81 +61,7 @@
           <w:bCs/>
           <w:szCs w:val="24"/>
         </w:rPr>
-        <w:t>}</w:t>
-      </w:r>
-      <w:r>
-        <w:rPr>
-          <w:rFonts w:ascii="Arial" w:eastAsia="Arial" w:hAnsi="Arial" w:cs="Arial"/>
-          <w:b/>
-          <w:sz w:val="20"/>
-        </w:rPr>
-        <w:t xml:space="preserve"> de </w:t>
-      </w:r>
-      <w:r>
-        <w:rPr>
-          <w:rFonts w:ascii="Arial" w:eastAsia="Arial" w:hAnsi="Arial" w:cs="Arial"/>
-          <w:b/>
-          <w:bCs/>
-          <w:szCs w:val="24"/>
-        </w:rPr>
-        <w:t>{</w:t>
-      </w:r>
-      <w:proofErr w:type="spellStart"/>
-      <w:r>
-        <w:rPr>
-          <w:rFonts w:ascii="Arial" w:eastAsia="Arial" w:hAnsi="Arial" w:cs="Arial"/>
-          <w:b/>
-          <w:bCs/>
-          <w:szCs w:val="24"/>
-        </w:rPr>
-        <w:t>fecha_actual_mes</w:t>
-      </w:r>
-      <w:proofErr w:type="spellEnd"/>
-      <w:r>
-        <w:rPr>
-          <w:rFonts w:ascii="Arial" w:eastAsia="Arial" w:hAnsi="Arial" w:cs="Arial"/>
-          <w:b/>
-          <w:bCs/>
-          <w:szCs w:val="24"/>
-        </w:rPr>
-        <w:t xml:space="preserve">} </w:t>
-      </w:r>
-      <w:r>
-        <w:rPr>
-          <w:rFonts w:ascii="Arial" w:eastAsia="Arial" w:hAnsi="Arial" w:cs="Arial"/>
-          <w:b/>
-          <w:sz w:val="20"/>
-        </w:rPr>
-        <w:t xml:space="preserve">del </w:t>
-      </w:r>
-      <w:r>
-        <w:rPr>
-          <w:rFonts w:ascii="Arial" w:eastAsia="Arial" w:hAnsi="Arial" w:cs="Arial"/>
-          <w:b/>
-          <w:bCs/>
-          <w:szCs w:val="24"/>
-        </w:rPr>
-        <w:t>{</w:t>
-      </w:r>
-      <w:proofErr w:type="spellStart"/>
-      <w:r>
-        <w:rPr>
-          <w:rFonts w:ascii="Arial" w:eastAsia="Arial" w:hAnsi="Arial" w:cs="Arial"/>
-          <w:b/>
-          <w:bCs/>
-          <w:szCs w:val="24"/>
-        </w:rPr>
-        <w:t>fecha_actual_año</w:t>
-      </w:r>
-      <w:proofErr w:type="spellEnd"/>
-      <w:r>
-        <w:rPr>
-          <w:rFonts w:ascii="Arial" w:eastAsia="Arial" w:hAnsi="Arial" w:cs="Arial"/>
-          <w:b/>
-          <w:bCs/>
-          <w:szCs w:val="24"/>
-        </w:rPr>
-        <w:t>}</w:t>
+        <w:t>{fecha_actual_año}</w:t>
       </w:r>
     </w:p>
     <w:p>
@@ -144,23 +84,13 @@
           <w:sz w:val="20"/>
         </w:rPr>
       </w:pPr>
-      <w:proofErr w:type="spellStart"/>
-      <w:r>
-        <w:rPr>
-          <w:rFonts w:ascii="Arial" w:eastAsia="Arial" w:hAnsi="Arial" w:cs="Arial"/>
-          <w:b/>
-          <w:sz w:val="20"/>
-        </w:rPr>
-        <w:t>Nº</w:t>
-      </w:r>
-      <w:proofErr w:type="spellEnd"/>
-      <w:r>
-        <w:rPr>
-          <w:rFonts w:ascii="Arial" w:eastAsia="Arial" w:hAnsi="Arial" w:cs="Arial"/>
-          <w:b/>
-          <w:sz w:val="20"/>
-        </w:rPr>
-        <w:t xml:space="preserve"> Solicitud: </w:t>
+      <w:r>
+        <w:rPr>
+          <w:rFonts w:ascii="Arial" w:eastAsia="Arial" w:hAnsi="Arial" w:cs="Arial"/>
+          <w:b/>
+          <w:sz w:val="20"/>
+        </w:rPr>
+        <w:t xml:space="preserve">Nº Solicitud: </w:t>
       </w:r>
       <w:bookmarkStart w:id="0" w:name="_heading=h.gjdgxs" w:colFirst="0" w:colLast="0"/>
       <w:bookmarkEnd w:id="0"/>
@@ -173,7 +103,6 @@
         </w:rPr>
         <w:t>{</w:t>
       </w:r>
-      <w:proofErr w:type="spellStart"/>
       <w:r>
         <w:rPr>
           <w:rFonts w:ascii="Arial" w:eastAsia="Arial" w:hAnsi="Arial" w:cs="Arial"/>
@@ -183,7 +112,6 @@
         </w:rPr>
         <w:t>expediente_numero_caso</w:t>
       </w:r>
-      <w:proofErr w:type="spellEnd"/>
       <w:r>
         <w:rPr>
           <w:rFonts w:ascii="Arial" w:eastAsia="Arial" w:hAnsi="Arial" w:cs="Arial"/>
@@ -237,7 +165,6 @@
         </w:rPr>
         <w:t>{</w:t>
       </w:r>
-      <w:proofErr w:type="spellStart"/>
       <w:r>
         <w:rPr>
           <w:rFonts w:ascii="Arial" w:eastAsia="Arial" w:hAnsi="Arial" w:cs="Arial"/>
@@ -256,7 +183,6 @@
         </w:rPr>
         <w:t>_nombres</w:t>
       </w:r>
-      <w:proofErr w:type="spellEnd"/>
       <w:r>
         <w:rPr>
           <w:rFonts w:ascii="Arial" w:eastAsia="Arial" w:hAnsi="Arial" w:cs="Arial"/>
@@ -293,7 +219,6 @@
         </w:rPr>
         <w:t>{</w:t>
       </w:r>
-      <w:proofErr w:type="spellStart"/>
       <w:r>
         <w:rPr>
           <w:rFonts w:ascii="Arial" w:eastAsia="Arial" w:hAnsi="Arial" w:cs="Arial"/>
@@ -312,7 +237,6 @@
         </w:rPr>
         <w:t>_direccion</w:t>
       </w:r>
-      <w:proofErr w:type="spellEnd"/>
       <w:r>
         <w:rPr>
           <w:rFonts w:ascii="Arial" w:eastAsia="Arial" w:hAnsi="Arial" w:cs="Arial"/>
@@ -355,7 +279,6 @@
         </w:rPr>
         <w:t>{</w:t>
       </w:r>
-      <w:proofErr w:type="spellStart"/>
       <w:r>
         <w:rPr>
           <w:rFonts w:ascii="Arial" w:eastAsia="Arial" w:hAnsi="Arial" w:cs="Arial"/>
@@ -374,7 +297,6 @@
         </w:rPr>
         <w:t>_barrio</w:t>
       </w:r>
-      <w:proofErr w:type="spellEnd"/>
       <w:r>
         <w:rPr>
           <w:rFonts w:ascii="Arial" w:eastAsia="Arial" w:hAnsi="Arial" w:cs="Arial"/>
@@ -409,7 +331,6 @@
         </w:rPr>
         <w:t>{</w:t>
       </w:r>
-      <w:proofErr w:type="spellStart"/>
       <w:r>
         <w:rPr>
           <w:rFonts w:ascii="Arial" w:eastAsia="Arial" w:hAnsi="Arial" w:cs="Arial"/>
@@ -435,9 +356,121 @@
           <w:bCs/>
           <w:sz w:val="20"/>
         </w:rPr>
-        <w:t>localidad</w:t>
-      </w:r>
-      <w:proofErr w:type="spellEnd"/>
+        <w:t>localidad}</w:t>
+      </w:r>
+    </w:p>
+    <w:p>
+      <w:pPr>
+        <w:jc w:val="both"/>
+        <w:rPr>
+          <w:rFonts w:ascii="Arial" w:eastAsia="Arial" w:hAnsi="Arial" w:cs="Arial"/>
+          <w:sz w:val="20"/>
+        </w:rPr>
+      </w:pPr>
+      <w:r>
+        <w:rPr>
+          <w:rFonts w:ascii="Arial" w:eastAsia="Arial" w:hAnsi="Arial" w:cs="Arial"/>
+          <w:sz w:val="20"/>
+        </w:rPr>
+        <w:t>Ciudad :</w:t>
+      </w:r>
+      <w:r>
+        <w:rPr>
+          <w:rFonts w:ascii="Arial" w:eastAsia="Arial" w:hAnsi="Arial" w:cs="Arial"/>
+          <w:b/>
+          <w:bCs/>
+          <w:sz w:val="20"/>
+        </w:rPr>
+        <w:t xml:space="preserve"> </w:t>
+      </w:r>
+      <w:r>
+        <w:rPr>
+          <w:rFonts w:ascii="Arial" w:eastAsia="Arial" w:hAnsi="Arial" w:cs="Arial"/>
+          <w:b/>
+          <w:bCs/>
+          <w:sz w:val="20"/>
+        </w:rPr>
+        <w:t>{</w:t>
+      </w:r>
+      <w:r>
+        <w:rPr>
+          <w:rFonts w:ascii="Arial" w:eastAsia="Arial" w:hAnsi="Arial" w:cs="Arial"/>
+          <w:b/>
+          <w:bCs/>
+          <w:sz w:val="20"/>
+        </w:rPr>
+        <w:t>citado</w:t>
+      </w:r>
+      <w:r>
+        <w:rPr>
+          <w:rFonts w:ascii="Arial" w:eastAsia="Arial" w:hAnsi="Arial" w:cs="Arial"/>
+          <w:b/>
+          <w:bCs/>
+          <w:sz w:val="20"/>
+        </w:rPr>
+        <w:t>_</w:t>
+      </w:r>
+      <w:r>
+        <w:rPr>
+          <w:rFonts w:ascii="Arial" w:eastAsia="Arial" w:hAnsi="Arial" w:cs="Arial"/>
+          <w:b/>
+          <w:bCs/>
+          <w:sz w:val="20"/>
+        </w:rPr>
+        <w:t>ciudad}</w:t>
+      </w:r>
+    </w:p>
+    <w:p>
+      <w:pPr>
+        <w:jc w:val="both"/>
+        <w:rPr>
+          <w:rFonts w:ascii="Arial" w:eastAsia="Arial" w:hAnsi="Arial" w:cs="Arial"/>
+          <w:b/>
+          <w:bCs/>
+          <w:sz w:val="20"/>
+        </w:rPr>
+      </w:pPr>
+      <w:r>
+        <w:rPr>
+          <w:rFonts w:ascii="Arial" w:eastAsia="Arial" w:hAnsi="Arial" w:cs="Arial"/>
+          <w:sz w:val="20"/>
+        </w:rPr>
+        <w:t>Correo electrónico:</w:t>
+      </w:r>
+      <w:r>
+        <w:rPr>
+          <w:rFonts w:ascii="Arial" w:eastAsia="Arial" w:hAnsi="Arial" w:cs="Arial"/>
+          <w:sz w:val="20"/>
+        </w:rPr>
+        <w:t xml:space="preserve"> </w:t>
+      </w:r>
+      <w:r>
+        <w:rPr>
+          <w:rFonts w:ascii="Arial" w:eastAsia="Arial" w:hAnsi="Arial" w:cs="Arial"/>
+          <w:b/>
+          <w:bCs/>
+          <w:sz w:val="20"/>
+        </w:rPr>
+        <w:t>{</w:t>
+      </w:r>
+      <w:r>
+        <w:rPr>
+          <w:rFonts w:ascii="Arial" w:eastAsia="Arial" w:hAnsi="Arial" w:cs="Arial"/>
+          <w:b/>
+          <w:bCs/>
+          <w:sz w:val="20"/>
+        </w:rPr>
+        <w:t>citado</w:t>
+      </w:r>
+      <w:r>
+        <w:rPr>
+          <w:rFonts w:ascii="Arial" w:eastAsia="Arial" w:hAnsi="Arial" w:cs="Arial"/>
+          <w:b/>
+          <w:bCs/>
+          <w:sz w:val="20"/>
+        </w:rPr>
+        <w:t>_correo</w:t>
+      </w:r>
       <w:r>
         <w:rPr>
           <w:rFonts w:ascii="Arial" w:eastAsia="Arial" w:hAnsi="Arial" w:cs="Arial"/>
@@ -453,21 +486,21 @@
         <w:jc w:val="both"/>
         <w:rPr>
           <w:rFonts w:ascii="Arial" w:eastAsia="Arial" w:hAnsi="Arial" w:cs="Arial"/>
-          <w:sz w:val="20"/>
-        </w:rPr>
-      </w:pPr>
-      <w:r>
-        <w:rPr>
-          <w:rFonts w:ascii="Arial" w:eastAsia="Arial" w:hAnsi="Arial" w:cs="Arial"/>
-          <w:sz w:val="20"/>
-        </w:rPr>
-        <w:t>Ciudad :</w:t>
-      </w:r>
-      <w:r>
-        <w:rPr>
-          <w:rFonts w:ascii="Arial" w:eastAsia="Arial" w:hAnsi="Arial" w:cs="Arial"/>
-          <w:b/>
-          <w:bCs/>
+          <w:b/>
+          <w:bCs/>
+          <w:sz w:val="20"/>
+        </w:rPr>
+      </w:pPr>
+      <w:r>
+        <w:rPr>
+          <w:rFonts w:ascii="Arial" w:eastAsia="Arial" w:hAnsi="Arial" w:cs="Arial"/>
+          <w:sz w:val="20"/>
+        </w:rPr>
+        <w:t>Celular:</w:t>
+      </w:r>
+      <w:r>
+        <w:rPr>
+          <w:rFonts w:ascii="Arial" w:eastAsia="Arial" w:hAnsi="Arial" w:cs="Arial"/>
           <w:sz w:val="20"/>
         </w:rPr>
         <w:t xml:space="preserve"> </w:t>
@@ -481,7 +514,6 @@
         </w:rPr>
         <w:t>{</w:t>
       </w:r>
-      <w:proofErr w:type="spellStart"/>
       <w:r>
         <w:rPr>
           <w:rFonts w:ascii="Arial" w:eastAsia="Arial" w:hAnsi="Arial" w:cs="Arial"/>
@@ -498,144 +530,8 @@
           <w:bCs/>
           <w:sz w:val="20"/>
         </w:rPr>
-        <w:t>_</w:t>
-      </w:r>
-      <w:r>
-        <w:rPr>
-          <w:rFonts w:ascii="Arial" w:eastAsia="Arial" w:hAnsi="Arial" w:cs="Arial"/>
-          <w:b/>
-          <w:bCs/>
-          <w:sz w:val="20"/>
-        </w:rPr>
-        <w:t>ciudad</w:t>
-      </w:r>
-      <w:proofErr w:type="spellEnd"/>
-      <w:r>
-        <w:rPr>
-          <w:rFonts w:ascii="Arial" w:eastAsia="Arial" w:hAnsi="Arial" w:cs="Arial"/>
-          <w:b/>
-          <w:bCs/>
-          <w:sz w:val="20"/>
-        </w:rPr>
-        <w:t>}</w:t>
-      </w:r>
-    </w:p>
-    <w:p>
-      <w:pPr>
-        <w:jc w:val="both"/>
-        <w:rPr>
-          <w:rFonts w:ascii="Arial" w:eastAsia="Arial" w:hAnsi="Arial" w:cs="Arial"/>
-          <w:b/>
-          <w:bCs/>
-          <w:sz w:val="20"/>
-        </w:rPr>
-      </w:pPr>
-      <w:r>
-        <w:rPr>
-          <w:rFonts w:ascii="Arial" w:eastAsia="Arial" w:hAnsi="Arial" w:cs="Arial"/>
-          <w:sz w:val="20"/>
-        </w:rPr>
-        <w:t>Correo electrónico:</w:t>
-      </w:r>
-      <w:r>
-        <w:rPr>
-          <w:rFonts w:ascii="Arial" w:eastAsia="Arial" w:hAnsi="Arial" w:cs="Arial"/>
-          <w:sz w:val="20"/>
-        </w:rPr>
-        <w:t xml:space="preserve"> </w:t>
-      </w:r>
-      <w:r>
-        <w:rPr>
-          <w:rFonts w:ascii="Arial" w:eastAsia="Arial" w:hAnsi="Arial" w:cs="Arial"/>
-          <w:b/>
-          <w:bCs/>
-          <w:sz w:val="20"/>
-        </w:rPr>
-        <w:t>{</w:t>
-      </w:r>
-      <w:proofErr w:type="spellStart"/>
-      <w:r>
-        <w:rPr>
-          <w:rFonts w:ascii="Arial" w:eastAsia="Arial" w:hAnsi="Arial" w:cs="Arial"/>
-          <w:b/>
-          <w:bCs/>
-          <w:sz w:val="20"/>
-        </w:rPr>
-        <w:t>citado</w:t>
-      </w:r>
-      <w:r>
-        <w:rPr>
-          <w:rFonts w:ascii="Arial" w:eastAsia="Arial" w:hAnsi="Arial" w:cs="Arial"/>
-          <w:b/>
-          <w:bCs/>
-          <w:sz w:val="20"/>
-        </w:rPr>
-        <w:t>_correo</w:t>
-      </w:r>
-      <w:proofErr w:type="spellEnd"/>
-      <w:r>
-        <w:rPr>
-          <w:rFonts w:ascii="Arial" w:eastAsia="Arial" w:hAnsi="Arial" w:cs="Arial"/>
-          <w:b/>
-          <w:bCs/>
-          <w:sz w:val="20"/>
-        </w:rPr>
-        <w:t>}</w:t>
-      </w:r>
-    </w:p>
-    <w:p>
-      <w:pPr>
-        <w:jc w:val="both"/>
-        <w:rPr>
-          <w:rFonts w:ascii="Arial" w:eastAsia="Arial" w:hAnsi="Arial" w:cs="Arial"/>
-          <w:b/>
-          <w:bCs/>
-          <w:sz w:val="20"/>
-        </w:rPr>
-      </w:pPr>
-      <w:r>
-        <w:rPr>
-          <w:rFonts w:ascii="Arial" w:eastAsia="Arial" w:hAnsi="Arial" w:cs="Arial"/>
-          <w:sz w:val="20"/>
-        </w:rPr>
-        <w:t>Celular:</w:t>
-      </w:r>
-      <w:r>
-        <w:rPr>
-          <w:rFonts w:ascii="Arial" w:eastAsia="Arial" w:hAnsi="Arial" w:cs="Arial"/>
-          <w:sz w:val="20"/>
-        </w:rPr>
-        <w:t xml:space="preserve"> </w:t>
-      </w:r>
-      <w:r>
-        <w:rPr>
-          <w:rFonts w:ascii="Arial" w:eastAsia="Arial" w:hAnsi="Arial" w:cs="Arial"/>
-          <w:b/>
-          <w:bCs/>
-          <w:sz w:val="20"/>
-        </w:rPr>
-        <w:t>{</w:t>
-      </w:r>
-      <w:proofErr w:type="spellStart"/>
-      <w:r>
-        <w:rPr>
-          <w:rFonts w:ascii="Arial" w:eastAsia="Arial" w:hAnsi="Arial" w:cs="Arial"/>
-          <w:b/>
-          <w:bCs/>
-          <w:sz w:val="20"/>
-        </w:rPr>
-        <w:t>citado</w:t>
-      </w:r>
-      <w:r>
-        <w:rPr>
-          <w:rFonts w:ascii="Arial" w:eastAsia="Arial" w:hAnsi="Arial" w:cs="Arial"/>
-          <w:b/>
-          <w:bCs/>
-          <w:sz w:val="20"/>
-        </w:rPr>
         <w:t>_celular</w:t>
       </w:r>
-      <w:proofErr w:type="spellEnd"/>
       <w:r>
         <w:rPr>
           <w:rFonts w:ascii="Arial" w:eastAsia="Arial" w:hAnsi="Arial" w:cs="Arial"/>
@@ -747,9 +643,21 @@
           <w:sz w:val="22"/>
           <w:szCs w:val="22"/>
         </w:rPr>
-        <w:t>{</w:t>
-      </w:r>
-      <w:proofErr w:type="spellStart"/>
+        <w:t>{convocante_nombres}</w:t>
+      </w:r>
+      <w:r>
+        <w:rPr>
+          <w:rFonts w:ascii="Arial" w:eastAsia="Arial" w:hAnsi="Arial" w:cs="Arial"/>
+        </w:rPr>
+        <w:t>,</w:t>
+      </w:r>
+      <w:r>
+        <w:rPr>
+          <w:rFonts w:ascii="Arial" w:eastAsia="Arial" w:hAnsi="Arial" w:cs="Arial"/>
+          <w:sz w:val="20"/>
+        </w:rPr>
+        <w:t xml:space="preserve"> identificado con Cédula de Ciudadanía </w:t>
+      </w:r>
       <w:r>
         <w:rPr>
           <w:rFonts w:ascii="Arial" w:eastAsia="Arial" w:hAnsi="Arial" w:cs="Arial"/>
@@ -757,9 +665,8 @@
           <w:sz w:val="22"/>
           <w:szCs w:val="22"/>
         </w:rPr>
-        <w:t>convocante_nombres</w:t>
-      </w:r>
-      <w:proofErr w:type="spellEnd"/>
+        <w:t>{</w:t>
+      </w:r>
       <w:r>
         <w:rPr>
           <w:rFonts w:ascii="Arial" w:eastAsia="Arial" w:hAnsi="Arial" w:cs="Arial"/>
@@ -767,20 +674,7 @@
           <w:sz w:val="22"/>
           <w:szCs w:val="22"/>
         </w:rPr>
-        <w:t>}</w:t>
-      </w:r>
-      <w:r>
-        <w:rPr>
-          <w:rFonts w:ascii="Arial" w:eastAsia="Arial" w:hAnsi="Arial" w:cs="Arial"/>
-        </w:rPr>
-        <w:t>,</w:t>
-      </w:r>
-      <w:r>
-        <w:rPr>
-          <w:rFonts w:ascii="Arial" w:eastAsia="Arial" w:hAnsi="Arial" w:cs="Arial"/>
-          <w:sz w:val="20"/>
-        </w:rPr>
-        <w:t xml:space="preserve"> identificado con Cédula de Ciudadanía </w:t>
+        <w:t>convocante_identificacion</w:t>
       </w:r>
       <w:r>
         <w:rPr>
@@ -789,39 +683,86 @@
           <w:sz w:val="22"/>
           <w:szCs w:val="22"/>
         </w:rPr>
+        <w:t>}</w:t>
+      </w:r>
+      <w:r>
+        <w:rPr>
+          <w:rFonts w:ascii="Arial" w:eastAsia="Arial" w:hAnsi="Arial" w:cs="Arial"/>
+          <w:sz w:val="20"/>
+        </w:rPr>
+        <w:t>, como parte convocante</w:t>
+      </w:r>
+      <w:r>
+        <w:rPr>
+          <w:rFonts w:ascii="Arial" w:eastAsia="Arial" w:hAnsi="Arial" w:cs="Arial"/>
+          <w:b/>
+          <w:sz w:val="20"/>
+        </w:rPr>
+        <w:t xml:space="preserve"> </w:t>
+      </w:r>
+      <w:r>
+        <w:rPr>
+          <w:rFonts w:ascii="Arial" w:eastAsia="Arial" w:hAnsi="Arial" w:cs="Arial"/>
+          <w:sz w:val="20"/>
+        </w:rPr>
+        <w:t xml:space="preserve">solicitud de audiencia de Conciliación, con el fin de llegar a un acuerdo conciliatorio </w:t>
+      </w:r>
+      <w:r>
+        <w:rPr>
+          <w:rFonts w:ascii="Arial" w:eastAsia="Arial" w:hAnsi="Arial" w:cs="Arial"/>
+          <w:sz w:val="20"/>
+        </w:rPr>
+        <w:t>sobre</w:t>
+      </w:r>
+      <w:r>
+        <w:rPr>
+          <w:rFonts w:ascii="Arial" w:eastAsia="Arial" w:hAnsi="Arial" w:cs="Arial"/>
+          <w:b/>
+          <w:bCs/>
+          <w:sz w:val="20"/>
+        </w:rPr>
+        <w:t xml:space="preserve"> </w:t>
+      </w:r>
+      <w:r>
+        <w:rPr>
+          <w:rFonts w:ascii="Arial" w:eastAsia="Arial" w:hAnsi="Arial" w:cs="Arial"/>
+          <w:b/>
+          <w:bCs/>
+          <w:sz w:val="20"/>
+          <w:u w:val="single"/>
+        </w:rPr>
         <w:t>{</w:t>
       </w:r>
-      <w:proofErr w:type="spellStart"/>
-      <w:r>
-        <w:rPr>
-          <w:rFonts w:ascii="Arial" w:eastAsia="Arial" w:hAnsi="Arial" w:cs="Arial"/>
-          <w:b/>
-          <w:sz w:val="22"/>
-          <w:szCs w:val="22"/>
-        </w:rPr>
-        <w:t>convocante_identificacion</w:t>
-      </w:r>
-      <w:proofErr w:type="spellEnd"/>
-      <w:r>
-        <w:rPr>
-          <w:rFonts w:ascii="Arial" w:eastAsia="Arial" w:hAnsi="Arial" w:cs="Arial"/>
-          <w:b/>
-          <w:sz w:val="22"/>
-          <w:szCs w:val="22"/>
+      <w:r>
+        <w:rPr>
+          <w:rFonts w:ascii="Arial" w:eastAsia="Arial" w:hAnsi="Arial" w:cs="Arial"/>
+          <w:b/>
+          <w:bCs/>
+          <w:sz w:val="20"/>
+        </w:rPr>
+        <w:t>hechos_descripcion</w:t>
+      </w:r>
+      <w:r>
+        <w:rPr>
+          <w:rFonts w:ascii="Arial" w:eastAsia="Arial" w:hAnsi="Arial" w:cs="Arial"/>
+          <w:b/>
+          <w:sz w:val="20"/>
         </w:rPr>
         <w:t>}</w:t>
       </w:r>
       <w:r>
         <w:rPr>
           <w:rFonts w:ascii="Arial" w:eastAsia="Arial" w:hAnsi="Arial" w:cs="Arial"/>
-          <w:sz w:val="20"/>
-        </w:rPr>
-        <w:t>, como parte convocante</w:t>
-      </w:r>
-      <w:r>
-        <w:rPr>
-          <w:rFonts w:ascii="Arial" w:eastAsia="Arial" w:hAnsi="Arial" w:cs="Arial"/>
-          <w:b/>
+          <w:b/>
+          <w:sz w:val="20"/>
+        </w:rPr>
+        <w:t>.</w:t>
+      </w:r>
+      <w:r>
+        <w:rPr>
+          <w:rFonts w:ascii="Arial" w:eastAsia="Arial" w:hAnsi="Arial" w:cs="Arial"/>
+          <w:b/>
+          <w:color w:val="BFBFBF"/>
           <w:sz w:val="20"/>
         </w:rPr>
         <w:t xml:space="preserve"> </w:t>
@@ -831,20 +772,12 @@
           <w:rFonts w:ascii="Arial" w:eastAsia="Arial" w:hAnsi="Arial" w:cs="Arial"/>
           <w:sz w:val="20"/>
         </w:rPr>
-        <w:t xml:space="preserve">solicitud de audiencia de Conciliación, con el fin de llegar a un acuerdo conciliatorio </w:t>
-      </w:r>
-      <w:r>
-        <w:rPr>
-          <w:rFonts w:ascii="Arial" w:eastAsia="Arial" w:hAnsi="Arial" w:cs="Arial"/>
-          <w:sz w:val="20"/>
-        </w:rPr>
-        <w:t>sobre</w:t>
-      </w:r>
-      <w:r>
-        <w:rPr>
-          <w:rFonts w:ascii="Arial" w:eastAsia="Arial" w:hAnsi="Arial" w:cs="Arial"/>
-          <w:b/>
-          <w:bCs/>
+        <w:t>En</w:t>
+      </w:r>
+      <w:r>
+        <w:rPr>
+          <w:rFonts w:ascii="Arial" w:eastAsia="Arial" w:hAnsi="Arial" w:cs="Arial"/>
+          <w:b/>
           <w:sz w:val="20"/>
         </w:rPr>
         <w:t xml:space="preserve"> </w:t>
@@ -852,29 +785,192 @@
       <w:r>
         <w:rPr>
           <w:rFonts w:ascii="Arial" w:eastAsia="Arial" w:hAnsi="Arial" w:cs="Arial"/>
-          <w:b/>
-          <w:bCs/>
+          <w:sz w:val="20"/>
+        </w:rPr>
+        <w:t xml:space="preserve">reparto el Centro de Conciliación, designó al conciliador </w:t>
+      </w:r>
+      <w:r>
+        <w:rPr>
+          <w:rFonts w:ascii="Arial" w:eastAsia="Arial" w:hAnsi="Arial" w:cs="Arial"/>
+          <w:b/>
+          <w:sz w:val="20"/>
+        </w:rPr>
+        <w:t xml:space="preserve">DR (A). </w:t>
+      </w:r>
+      <w:r>
+        <w:rPr>
+          <w:rFonts w:ascii="Arial" w:eastAsia="Arial" w:hAnsi="Arial" w:cs="Arial"/>
+          <w:b/>
+          <w:bCs/>
+          <w:szCs w:val="24"/>
+        </w:rPr>
+        <w:t>{conciliador_nombres}</w:t>
+      </w:r>
+      <w:r>
+        <w:rPr>
+          <w:rFonts w:ascii="Arial" w:eastAsia="Arial" w:hAnsi="Arial" w:cs="Arial"/>
+          <w:b/>
+          <w:bCs/>
+          <w:szCs w:val="24"/>
+        </w:rPr>
+        <w:t xml:space="preserve"> </w:t>
+      </w:r>
+      <w:r>
+        <w:rPr>
+          <w:rFonts w:ascii="Arial" w:eastAsia="Arial" w:hAnsi="Arial" w:cs="Arial"/>
+          <w:sz w:val="20"/>
+        </w:rPr>
+        <w:t xml:space="preserve">quien encontró mérito para llevar a cabo la Audiencia de Conciliación y la fija para el día </w:t>
+      </w:r>
+      <w:r>
+        <w:rPr>
+          <w:rFonts w:ascii="Arial" w:eastAsia="Arial" w:hAnsi="Arial" w:cs="Arial"/>
           <w:sz w:val="20"/>
           <w:u w:val="single"/>
         </w:rPr>
+        <w:t xml:space="preserve"> </w:t>
+      </w:r>
+      <w:r>
+        <w:rPr>
+          <w:rFonts w:ascii="Arial" w:eastAsia="Arial" w:hAnsi="Arial" w:cs="Arial"/>
+          <w:b/>
+          <w:sz w:val="20"/>
+          <w:u w:val="single"/>
+        </w:rPr>
+        <w:t xml:space="preserve"> </w:t>
+      </w:r>
+      <w:r>
+        <w:rPr>
+          <w:rFonts w:ascii="Arial" w:eastAsia="Arial" w:hAnsi="Arial" w:cs="Arial"/>
+          <w:b/>
+          <w:sz w:val="20"/>
+          <w:u w:val="single"/>
+        </w:rPr>
         <w:t>{</w:t>
       </w:r>
-      <w:proofErr w:type="spellStart"/>
-      <w:r>
-        <w:rPr>
-          <w:rFonts w:ascii="Arial" w:eastAsia="Arial" w:hAnsi="Arial" w:cs="Arial"/>
-          <w:b/>
-          <w:bCs/>
-          <w:sz w:val="20"/>
-        </w:rPr>
-        <w:t>hechos_descripcion</w:t>
-      </w:r>
-      <w:proofErr w:type="spellEnd"/>
-      <w:r>
-        <w:rPr>
-          <w:rFonts w:ascii="Arial" w:eastAsia="Arial" w:hAnsi="Arial" w:cs="Arial"/>
-          <w:b/>
-          <w:sz w:val="20"/>
+      <w:r>
+        <w:rPr>
+          <w:rFonts w:ascii="Arial" w:eastAsia="Arial" w:hAnsi="Arial" w:cs="Arial"/>
+          <w:b/>
+          <w:sz w:val="20"/>
+          <w:u w:val="single"/>
+        </w:rPr>
+        <w:t>citacion_dia</w:t>
+      </w:r>
+      <w:r>
+        <w:rPr>
+          <w:rFonts w:ascii="Arial" w:eastAsia="Arial" w:hAnsi="Arial" w:cs="Arial"/>
+          <w:b/>
+          <w:sz w:val="20"/>
+          <w:u w:val="single"/>
+        </w:rPr>
+        <w:t xml:space="preserve">} </w:t>
+      </w:r>
+      <w:r>
+        <w:rPr>
+          <w:rFonts w:ascii="Arial" w:eastAsia="Arial" w:hAnsi="Arial" w:cs="Arial"/>
+          <w:b/>
+          <w:sz w:val="20"/>
+          <w:u w:val="single"/>
+        </w:rPr>
+        <w:t>DE</w:t>
+      </w:r>
+      <w:r>
+        <w:rPr>
+          <w:rFonts w:ascii="Arial" w:eastAsia="Arial" w:hAnsi="Arial" w:cs="Arial"/>
+          <w:b/>
+          <w:sz w:val="20"/>
+          <w:u w:val="single"/>
+        </w:rPr>
+        <w:t xml:space="preserve"> {</w:t>
+      </w:r>
+      <w:r>
+        <w:rPr>
+          <w:rFonts w:ascii="Arial" w:eastAsia="Arial" w:hAnsi="Arial" w:cs="Arial"/>
+          <w:b/>
+          <w:sz w:val="20"/>
+          <w:u w:val="single"/>
+        </w:rPr>
+        <w:t>citacion_</w:t>
+      </w:r>
+      <w:r>
+        <w:rPr>
+          <w:rFonts w:ascii="Arial" w:eastAsia="Arial" w:hAnsi="Arial" w:cs="Arial"/>
+          <w:b/>
+          <w:sz w:val="20"/>
+          <w:u w:val="single"/>
+        </w:rPr>
+        <w:t>mes}</w:t>
+      </w:r>
+      <w:r>
+        <w:rPr>
+          <w:rFonts w:ascii="Arial" w:eastAsia="Arial" w:hAnsi="Arial" w:cs="Arial"/>
+          <w:b/>
+          <w:sz w:val="20"/>
+          <w:u w:val="single"/>
+        </w:rPr>
+        <w:t xml:space="preserve"> DE </w:t>
+      </w:r>
+      <w:r>
+        <w:rPr>
+          <w:rFonts w:ascii="Arial" w:eastAsia="Arial" w:hAnsi="Arial" w:cs="Arial"/>
+          <w:b/>
+          <w:sz w:val="20"/>
+          <w:u w:val="single"/>
+        </w:rPr>
+        <w:t>{</w:t>
+      </w:r>
+      <w:r>
+        <w:rPr>
+          <w:rFonts w:ascii="Arial" w:eastAsia="Arial" w:hAnsi="Arial" w:cs="Arial"/>
+          <w:b/>
+          <w:sz w:val="20"/>
+          <w:u w:val="single"/>
+        </w:rPr>
+        <w:t>citacion_año</w:t>
+      </w:r>
+      <w:r>
+        <w:rPr>
+          <w:rFonts w:ascii="Arial" w:eastAsia="Arial" w:hAnsi="Arial" w:cs="Arial"/>
+          <w:b/>
+          <w:sz w:val="20"/>
+          <w:u w:val="single"/>
+        </w:rPr>
+        <w:t xml:space="preserve">} </w:t>
+      </w:r>
+      <w:r>
+        <w:rPr>
+          <w:rFonts w:ascii="Arial" w:eastAsia="Arial" w:hAnsi="Arial" w:cs="Arial"/>
+          <w:b/>
+          <w:sz w:val="20"/>
+          <w:u w:val="single"/>
+        </w:rPr>
+        <w:t>A LAS HORA  (</w:t>
+      </w:r>
+      <w:r>
+        <w:rPr>
+          <w:rFonts w:ascii="Arial" w:eastAsia="Arial" w:hAnsi="Arial" w:cs="Arial"/>
+          <w:b/>
+          <w:sz w:val="20"/>
+          <w:u w:val="single"/>
+        </w:rPr>
+        <w:t>{</w:t>
+      </w:r>
+      <w:r>
+        <w:rPr>
+          <w:rFonts w:ascii="Arial" w:eastAsia="Arial" w:hAnsi="Arial" w:cs="Arial"/>
+          <w:b/>
+          <w:sz w:val="20"/>
+          <w:u w:val="single"/>
+        </w:rPr>
+        <w:t>citacion_turno</w:t>
+      </w:r>
+      <w:r>
+        <w:rPr>
+          <w:rFonts w:ascii="Arial" w:eastAsia="Arial" w:hAnsi="Arial" w:cs="Arial"/>
+          <w:b/>
+          <w:sz w:val="20"/>
+          <w:u w:val="single"/>
         </w:rPr>
         <w:t>}</w:t>
       </w:r>
@@ -883,14 +979,14 @@
           <w:rFonts w:ascii="Arial" w:eastAsia="Arial" w:hAnsi="Arial" w:cs="Arial"/>
           <w:b/>
           <w:sz w:val="20"/>
-        </w:rPr>
-        <w:t>.</w:t>
-      </w:r>
-      <w:r>
-        <w:rPr>
-          <w:rFonts w:ascii="Arial" w:eastAsia="Arial" w:hAnsi="Arial" w:cs="Arial"/>
-          <w:b/>
-          <w:color w:val="BFBFBF"/>
+          <w:u w:val="single"/>
+        </w:rPr>
+        <w:t>),</w:t>
+      </w:r>
+      <w:r>
+        <w:rPr>
+          <w:rFonts w:ascii="Arial" w:eastAsia="Arial" w:hAnsi="Arial" w:cs="Arial"/>
+          <w:b/>
           <w:sz w:val="20"/>
         </w:rPr>
         <w:t xml:space="preserve"> </w:t>
@@ -900,300 +996,7 @@
           <w:rFonts w:ascii="Arial" w:eastAsia="Arial" w:hAnsi="Arial" w:cs="Arial"/>
           <w:sz w:val="20"/>
         </w:rPr>
-        <w:t>En</w:t>
-      </w:r>
-      <w:r>
-        <w:rPr>
-          <w:rFonts w:ascii="Arial" w:eastAsia="Arial" w:hAnsi="Arial" w:cs="Arial"/>
-          <w:b/>
-          <w:sz w:val="20"/>
-        </w:rPr>
-        <w:t xml:space="preserve"> </w:t>
-      </w:r>
-      <w:r>
-        <w:rPr>
-          <w:rFonts w:ascii="Arial" w:eastAsia="Arial" w:hAnsi="Arial" w:cs="Arial"/>
-          <w:sz w:val="20"/>
-        </w:rPr>
-        <w:t xml:space="preserve">reparto el Centro de Conciliación, designó al conciliador </w:t>
-      </w:r>
-      <w:r>
-        <w:rPr>
-          <w:rFonts w:ascii="Arial" w:eastAsia="Arial" w:hAnsi="Arial" w:cs="Arial"/>
-          <w:b/>
-          <w:sz w:val="20"/>
-        </w:rPr>
-        <w:t xml:space="preserve">DR (A). </w:t>
-      </w:r>
-      <w:r>
-        <w:rPr>
-          <w:rFonts w:ascii="Arial" w:eastAsia="Arial" w:hAnsi="Arial" w:cs="Arial"/>
-          <w:b/>
-          <w:bCs/>
-          <w:szCs w:val="24"/>
-        </w:rPr>
-        <w:t>{</w:t>
-      </w:r>
-      <w:proofErr w:type="spellStart"/>
-      <w:r>
-        <w:rPr>
-          <w:rFonts w:ascii="Arial" w:eastAsia="Arial" w:hAnsi="Arial" w:cs="Arial"/>
-          <w:b/>
-          <w:bCs/>
-          <w:szCs w:val="24"/>
-        </w:rPr>
-        <w:t>conciliador_nombres</w:t>
-      </w:r>
-      <w:proofErr w:type="spellEnd"/>
-      <w:r>
-        <w:rPr>
-          <w:rFonts w:ascii="Arial" w:eastAsia="Arial" w:hAnsi="Arial" w:cs="Arial"/>
-          <w:b/>
-          <w:bCs/>
-          <w:szCs w:val="24"/>
-        </w:rPr>
-        <w:t>}</w:t>
-      </w:r>
-      <w:r>
-        <w:rPr>
-          <w:rFonts w:ascii="Arial" w:eastAsia="Arial" w:hAnsi="Arial" w:cs="Arial"/>
-          <w:b/>
-          <w:bCs/>
-          <w:szCs w:val="24"/>
-        </w:rPr>
-        <w:t xml:space="preserve"> </w:t>
-      </w:r>
-      <w:r>
-        <w:rPr>
-          <w:rFonts w:ascii="Arial" w:eastAsia="Arial" w:hAnsi="Arial" w:cs="Arial"/>
-          <w:sz w:val="20"/>
-        </w:rPr>
-        <w:t xml:space="preserve">quien encontró mérito para llevar a cabo la Audiencia de Conciliación y la fija para el día </w:t>
-      </w:r>
-      <w:r>
-        <w:rPr>
-          <w:rFonts w:ascii="Arial" w:eastAsia="Arial" w:hAnsi="Arial" w:cs="Arial"/>
-          <w:sz w:val="20"/>
-          <w:u w:val="single"/>
-        </w:rPr>
-        <w:t xml:space="preserve"> </w:t>
-      </w:r>
-      <w:r>
-        <w:rPr>
-          <w:rFonts w:ascii="Arial" w:eastAsia="Arial" w:hAnsi="Arial" w:cs="Arial"/>
-          <w:b/>
-          <w:sz w:val="20"/>
-          <w:u w:val="single"/>
-        </w:rPr>
-        <w:t xml:space="preserve"> </w:t>
-      </w:r>
-      <w:r>
-        <w:rPr>
-          <w:rFonts w:ascii="Arial" w:eastAsia="Arial" w:hAnsi="Arial" w:cs="Arial"/>
-          <w:b/>
-          <w:sz w:val="20"/>
-          <w:u w:val="single"/>
-        </w:rPr>
-        <w:t>{</w:t>
-      </w:r>
-      <w:proofErr w:type="spellStart"/>
-      <w:r>
-        <w:rPr>
-          <w:rFonts w:ascii="Arial" w:eastAsia="Arial" w:hAnsi="Arial" w:cs="Arial"/>
-          <w:b/>
-          <w:sz w:val="20"/>
-          <w:u w:val="single"/>
-        </w:rPr>
-        <w:t>citacion_dia</w:t>
-      </w:r>
-      <w:proofErr w:type="spellEnd"/>
-      <w:r>
-        <w:rPr>
-          <w:rFonts w:ascii="Arial" w:eastAsia="Arial" w:hAnsi="Arial" w:cs="Arial"/>
-          <w:b/>
-          <w:sz w:val="20"/>
-          <w:u w:val="single"/>
-        </w:rPr>
-        <w:t xml:space="preserve">} </w:t>
-      </w:r>
-      <w:r>
-        <w:rPr>
-          <w:rFonts w:ascii="Arial" w:eastAsia="Arial" w:hAnsi="Arial" w:cs="Arial"/>
-          <w:b/>
-          <w:sz w:val="20"/>
-          <w:u w:val="single"/>
-        </w:rPr>
-        <w:t>DE</w:t>
-      </w:r>
-      <w:r>
-        <w:rPr>
-          <w:rFonts w:ascii="Arial" w:eastAsia="Arial" w:hAnsi="Arial" w:cs="Arial"/>
-          <w:b/>
-          <w:sz w:val="20"/>
-          <w:u w:val="single"/>
-        </w:rPr>
-        <w:t xml:space="preserve"> {</w:t>
-      </w:r>
-      <w:proofErr w:type="spellStart"/>
-      <w:r>
-        <w:rPr>
-          <w:rFonts w:ascii="Arial" w:eastAsia="Arial" w:hAnsi="Arial" w:cs="Arial"/>
-          <w:b/>
-          <w:sz w:val="20"/>
-          <w:u w:val="single"/>
-        </w:rPr>
-        <w:t>citacion_</w:t>
-      </w:r>
-      <w:r>
-        <w:rPr>
-          <w:rFonts w:ascii="Arial" w:eastAsia="Arial" w:hAnsi="Arial" w:cs="Arial"/>
-          <w:b/>
-          <w:sz w:val="20"/>
-          <w:u w:val="single"/>
-        </w:rPr>
-        <w:t>mes</w:t>
-      </w:r>
-      <w:proofErr w:type="spellEnd"/>
-      <w:r>
-        <w:rPr>
-          <w:rFonts w:ascii="Arial" w:eastAsia="Arial" w:hAnsi="Arial" w:cs="Arial"/>
-          <w:b/>
-          <w:sz w:val="20"/>
-          <w:u w:val="single"/>
-        </w:rPr>
-        <w:t>}</w:t>
-      </w:r>
-      <w:r>
-        <w:rPr>
-          <w:rFonts w:ascii="Arial" w:eastAsia="Arial" w:hAnsi="Arial" w:cs="Arial"/>
-          <w:b/>
-          <w:sz w:val="20"/>
-          <w:u w:val="single"/>
-        </w:rPr>
-        <w:t xml:space="preserve"> DE </w:t>
-      </w:r>
-      <w:r>
-        <w:rPr>
-          <w:rFonts w:ascii="Arial" w:eastAsia="Arial" w:hAnsi="Arial" w:cs="Arial"/>
-          <w:b/>
-          <w:sz w:val="20"/>
-          <w:u w:val="single"/>
-        </w:rPr>
-        <w:t>{</w:t>
-      </w:r>
-      <w:proofErr w:type="spellStart"/>
-      <w:r>
-        <w:rPr>
-          <w:rFonts w:ascii="Arial" w:eastAsia="Arial" w:hAnsi="Arial" w:cs="Arial"/>
-          <w:b/>
-          <w:sz w:val="20"/>
-          <w:u w:val="single"/>
-        </w:rPr>
-        <w:t>citacion_año</w:t>
-      </w:r>
-      <w:proofErr w:type="spellEnd"/>
-      <w:r>
-        <w:rPr>
-          <w:rFonts w:ascii="Arial" w:eastAsia="Arial" w:hAnsi="Arial" w:cs="Arial"/>
-          <w:b/>
-          <w:sz w:val="20"/>
-          <w:u w:val="single"/>
-        </w:rPr>
-        <w:t xml:space="preserve">} </w:t>
-      </w:r>
-      <w:r>
-        <w:rPr>
-          <w:rFonts w:ascii="Arial" w:eastAsia="Arial" w:hAnsi="Arial" w:cs="Arial"/>
-          <w:b/>
-          <w:sz w:val="20"/>
-          <w:u w:val="single"/>
-        </w:rPr>
-        <w:t>A LAS HORA  (</w:t>
-      </w:r>
-      <w:r>
-        <w:rPr>
-          <w:rFonts w:ascii="Arial" w:eastAsia="Arial" w:hAnsi="Arial" w:cs="Arial"/>
-          <w:b/>
-          <w:sz w:val="20"/>
-          <w:u w:val="single"/>
-        </w:rPr>
-        <w:t>{</w:t>
-      </w:r>
-      <w:proofErr w:type="spellStart"/>
-      <w:r>
-        <w:rPr>
-          <w:rFonts w:ascii="Arial" w:eastAsia="Arial" w:hAnsi="Arial" w:cs="Arial"/>
-          <w:b/>
-          <w:sz w:val="20"/>
-          <w:u w:val="single"/>
-        </w:rPr>
-        <w:t>citacion_turno</w:t>
-      </w:r>
-      <w:proofErr w:type="spellEnd"/>
-      <w:r>
-        <w:rPr>
-          <w:rFonts w:ascii="Arial" w:eastAsia="Arial" w:hAnsi="Arial" w:cs="Arial"/>
-          <w:b/>
-          <w:sz w:val="20"/>
-          <w:u w:val="single"/>
-        </w:rPr>
-        <w:t>}</w:t>
-      </w:r>
-      <w:r>
-        <w:rPr>
-          <w:rFonts w:ascii="Arial" w:eastAsia="Arial" w:hAnsi="Arial" w:cs="Arial"/>
-          <w:b/>
-          <w:sz w:val="20"/>
-          <w:u w:val="single"/>
-        </w:rPr>
-        <w:t>),</w:t>
-      </w:r>
-      <w:r>
-        <w:rPr>
-          <w:rFonts w:ascii="Arial" w:eastAsia="Arial" w:hAnsi="Arial" w:cs="Arial"/>
-          <w:b/>
-          <w:sz w:val="20"/>
-        </w:rPr>
-        <w:t xml:space="preserve"> </w:t>
-      </w:r>
-      <w:r>
-        <w:rPr>
-          <w:rFonts w:ascii="Arial" w:eastAsia="Arial" w:hAnsi="Arial" w:cs="Arial"/>
-          <w:sz w:val="20"/>
-        </w:rPr>
-        <w:t xml:space="preserve">en nuestras instalaciones ubicadas en la Calle 12 </w:t>
-      </w:r>
-      <w:proofErr w:type="spellStart"/>
-      <w:r>
-        <w:rPr>
-          <w:rFonts w:ascii="Arial" w:eastAsia="Arial" w:hAnsi="Arial" w:cs="Arial"/>
-          <w:sz w:val="20"/>
-        </w:rPr>
-        <w:t>Nº</w:t>
-      </w:r>
-      <w:proofErr w:type="spellEnd"/>
-      <w:r>
-        <w:rPr>
-          <w:rFonts w:ascii="Arial" w:eastAsia="Arial" w:hAnsi="Arial" w:cs="Arial"/>
-          <w:sz w:val="20"/>
-        </w:rPr>
-        <w:t xml:space="preserve"> 8 -37/51 de  esta ciudad, </w:t>
-      </w:r>
-      <w:proofErr w:type="spellStart"/>
-      <w:r>
-        <w:rPr>
-          <w:rFonts w:ascii="Arial" w:eastAsia="Arial" w:hAnsi="Arial" w:cs="Arial"/>
-          <w:sz w:val="20"/>
-        </w:rPr>
-        <w:t>tel</w:t>
-      </w:r>
-      <w:proofErr w:type="spellEnd"/>
-      <w:r>
-        <w:rPr>
-          <w:rFonts w:ascii="Arial" w:eastAsia="Arial" w:hAnsi="Arial" w:cs="Arial"/>
-          <w:sz w:val="20"/>
-        </w:rPr>
-        <w:t>: 3212179704 o en el correo ccjoseignaciotalerolosada@ugc.edu.co.</w:t>
+        <w:t>en nuestras instalaciones ubicadas en la Calle 12 Nº 8 -37/51 de  esta ciudad, tel: 3212179704 o en el correo ccjoseignaciotalerolosada@ugc.edu.co.</w:t>
       </w:r>
     </w:p>
     <w:p>
@@ -1462,41 +1265,13 @@
           <w:sz w:val="20"/>
         </w:rPr>
       </w:pPr>
-      <w:proofErr w:type="spellStart"/>
-      <w:r>
-        <w:rPr>
-          <w:rFonts w:ascii="Arial" w:eastAsia="Arial" w:hAnsi="Arial" w:cs="Arial"/>
-          <w:b/>
-          <w:sz w:val="20"/>
-        </w:rPr>
-        <w:t>Dr</w:t>
-      </w:r>
-      <w:proofErr w:type="spellEnd"/>
-      <w:r>
-        <w:rPr>
-          <w:rFonts w:ascii="Arial" w:eastAsia="Arial" w:hAnsi="Arial" w:cs="Arial"/>
-          <w:b/>
-          <w:sz w:val="20"/>
-        </w:rPr>
-        <w:t>@. {</w:t>
-      </w:r>
-      <w:proofErr w:type="spellStart"/>
-      <w:r>
-        <w:rPr>
-          <w:rFonts w:ascii="Arial" w:eastAsia="Arial" w:hAnsi="Arial" w:cs="Arial"/>
-          <w:b/>
-          <w:sz w:val="20"/>
-        </w:rPr>
-        <w:t>conciliador_nombres</w:t>
-      </w:r>
-      <w:proofErr w:type="spellEnd"/>
-      <w:r>
-        <w:rPr>
-          <w:rFonts w:ascii="Arial" w:eastAsia="Arial" w:hAnsi="Arial" w:cs="Arial"/>
-          <w:b/>
-          <w:sz w:val="20"/>
-        </w:rPr>
-        <w:t xml:space="preserve">} </w:t>
+      <w:r>
+        <w:rPr>
+          <w:rFonts w:ascii="Arial" w:eastAsia="Arial" w:hAnsi="Arial" w:cs="Arial"/>
+          <w:b/>
+          <w:sz w:val="20"/>
+        </w:rPr>
+        <w:t xml:space="preserve">Dr@. {conciliador_nombres} </w:t>
       </w:r>
     </w:p>
     <w:p>
@@ -1532,25 +1307,7 @@
           <w:b/>
           <w:sz w:val="20"/>
         </w:rPr>
-        <w:t>{</w:t>
-      </w:r>
-      <w:proofErr w:type="spellStart"/>
-      <w:r>
-        <w:rPr>
-          <w:rFonts w:ascii="Arial" w:eastAsia="Tahoma" w:hAnsi="Arial" w:cs="Arial"/>
-          <w:b/>
-          <w:sz w:val="20"/>
-        </w:rPr>
-        <w:t>conciliador_correo</w:t>
-      </w:r>
-      <w:proofErr w:type="spellEnd"/>
-      <w:r>
-        <w:rPr>
-          <w:rFonts w:ascii="Arial" w:eastAsia="Tahoma" w:hAnsi="Arial" w:cs="Arial"/>
-          <w:b/>
-          <w:sz w:val="20"/>
-        </w:rPr>
-        <w:t>}</w:t>
+        <w:t>{conciliador_correo}</w:t>
       </w:r>
     </w:p>
     <w:p>
@@ -1695,7 +1452,7 @@
           <w:b/>
           <w:sz w:val="20"/>
         </w:rPr>
-        <w:t xml:space="preserve">Estudiante Conciliador                                                                                                                      </w:t>
+        <w:t xml:space="preserve">Estudiante Conciliador                                                                                                                </w:t>
       </w:r>
       <w:r>
         <w:rPr>
@@ -1863,25 +1620,7 @@
         <w:color w:val="A6A6A6"/>
         <w:sz w:val="20"/>
       </w:rPr>
-      <w:t xml:space="preserve">Dirección: Calle 12 </w:t>
-    </w:r>
-    <w:proofErr w:type="spellStart"/>
-    <w:r>
-      <w:rPr>
-        <w:rFonts w:ascii="Arial" w:eastAsia="Arial" w:hAnsi="Arial" w:cs="Arial"/>
-        <w:color w:val="A6A6A6"/>
-        <w:sz w:val="20"/>
-      </w:rPr>
-      <w:t>N°</w:t>
-    </w:r>
-    <w:proofErr w:type="spellEnd"/>
-    <w:r>
-      <w:rPr>
-        <w:rFonts w:ascii="Arial" w:eastAsia="Arial" w:hAnsi="Arial" w:cs="Arial"/>
-        <w:color w:val="A6A6A6"/>
-        <w:sz w:val="20"/>
-      </w:rPr>
-      <w:t xml:space="preserve"> 8 – 37; Teléfono: 327699, PBX Ext.: 2602 - 2606; Correo: ccjoseignaciotalerolosada@ugc.edu.co</w:t>
+      <w:t>Dirección: Calle 12 N° 8 – 37; Teléfono: 327699, PBX Ext.: 2602 - 2606; Correo: ccjoseignaciotalerolosada@ugc.edu.co</w:t>
     </w:r>
   </w:p>
   <w:p>
@@ -1975,7 +1714,7 @@
             </wp:anchor>
           </w:drawing>
         </mc:Choice>
-        <mc:Fallback xmlns:dgm="http://schemas.openxmlformats.org/drawingml/2006/diagram" xmlns:lc="http://schemas.openxmlformats.org/drawingml/2006/lockedCanvas" xmlns:c="http://schemas.openxmlformats.org/drawingml/2006/chart" xmlns:pic="http://schemas.openxmlformats.org/drawingml/2006/picture" xmlns:a="http://schemas.openxmlformats.org/drawingml/2006/main" xmlns:sl="http://schemas.openxmlformats.org/schemaLibrary/2006/main">
+        <mc:Fallback xmlns:sl="http://schemas.openxmlformats.org/schemaLibrary/2006/main" xmlns:a="http://schemas.openxmlformats.org/drawingml/2006/main" xmlns:pic="http://schemas.openxmlformats.org/drawingml/2006/picture" xmlns:c="http://schemas.openxmlformats.org/drawingml/2006/chart" xmlns:lc="http://schemas.openxmlformats.org/drawingml/2006/lockedCanvas" xmlns:dgm="http://schemas.openxmlformats.org/drawingml/2006/diagram">
           <w:drawing>
             <wp:anchor allowOverlap="1" behindDoc="0" distB="0" distT="0" distL="114300" distR="114300" hidden="0" layoutInCell="1" locked="0" relativeHeight="0" simplePos="0">
               <wp:simplePos x="0" y="0"/>

</xml_diff>

<commit_message>
adaptacion de la version prod 0.2
</commit_message>
<xml_diff>
--- a/Backend/ApiGeneradorDocumentos/CITACION AUDIENCIA DE CONCILIACION.docx
+++ b/Backend/ApiGeneradorDocumentos/CITACION AUDIENCIA DE CONCILIACION.docx
@@ -35,7 +35,27 @@
           <w:bCs/>
           <w:szCs w:val="24"/>
         </w:rPr>
-        <w:t>{fecha_actual_dia}</w:t>
+        <w:t>{</w:t>
+      </w:r>
+      <w:proofErr w:type="spellStart"/>
+      <w:r>
+        <w:rPr>
+          <w:rFonts w:ascii="Arial" w:eastAsia="Arial" w:hAnsi="Arial" w:cs="Arial"/>
+          <w:b/>
+          <w:bCs/>
+          <w:szCs w:val="24"/>
+        </w:rPr>
+        <w:t>fecha_actual_dia</w:t>
+      </w:r>
+      <w:proofErr w:type="spellEnd"/>
+      <w:r>
+        <w:rPr>
+          <w:rFonts w:ascii="Arial" w:eastAsia="Arial" w:hAnsi="Arial" w:cs="Arial"/>
+          <w:b/>
+          <w:bCs/>
+          <w:szCs w:val="24"/>
+        </w:rPr>
+        <w:t>}</w:t>
       </w:r>
       <w:r>
         <w:rPr>
@@ -52,7 +72,27 @@
           <w:bCs/>
           <w:szCs w:val="24"/>
         </w:rPr>
-        <w:t xml:space="preserve">{fecha_actual_mes} </w:t>
+        <w:t>{</w:t>
+      </w:r>
+      <w:proofErr w:type="spellStart"/>
+      <w:r>
+        <w:rPr>
+          <w:rFonts w:ascii="Arial" w:eastAsia="Arial" w:hAnsi="Arial" w:cs="Arial"/>
+          <w:b/>
+          <w:bCs/>
+          <w:szCs w:val="24"/>
+        </w:rPr>
+        <w:t>fecha_actual_mes</w:t>
+      </w:r>
+      <w:proofErr w:type="spellEnd"/>
+      <w:r>
+        <w:rPr>
+          <w:rFonts w:ascii="Arial" w:eastAsia="Arial" w:hAnsi="Arial" w:cs="Arial"/>
+          <w:b/>
+          <w:bCs/>
+          <w:szCs w:val="24"/>
+        </w:rPr>
+        <w:t xml:space="preserve">} </w:t>
       </w:r>
       <w:r>
         <w:rPr>
@@ -69,7 +109,27 @@
           <w:bCs/>
           <w:szCs w:val="24"/>
         </w:rPr>
-        <w:t>{fecha_actual_año}</w:t>
+        <w:t>{</w:t>
+      </w:r>
+      <w:proofErr w:type="spellStart"/>
+      <w:r>
+        <w:rPr>
+          <w:rFonts w:ascii="Arial" w:eastAsia="Arial" w:hAnsi="Arial" w:cs="Arial"/>
+          <w:b/>
+          <w:bCs/>
+          <w:szCs w:val="24"/>
+        </w:rPr>
+        <w:t>fecha_actual_año</w:t>
+      </w:r>
+      <w:proofErr w:type="spellEnd"/>
+      <w:r>
+        <w:rPr>
+          <w:rFonts w:ascii="Arial" w:eastAsia="Arial" w:hAnsi="Arial" w:cs="Arial"/>
+          <w:b/>
+          <w:bCs/>
+          <w:szCs w:val="24"/>
+        </w:rPr>
+        <w:t>}</w:t>
       </w:r>
     </w:p>
     <w:p>
@@ -92,13 +152,23 @@
           <w:sz w:val="20"/>
         </w:rPr>
       </w:pPr>
-      <w:r>
-        <w:rPr>
-          <w:rFonts w:ascii="Arial" w:eastAsia="Arial" w:hAnsi="Arial" w:cs="Arial"/>
-          <w:b/>
-          <w:sz w:val="20"/>
-        </w:rPr>
-        <w:t xml:space="preserve">Nº Solicitud: </w:t>
+      <w:proofErr w:type="spellStart"/>
+      <w:r>
+        <w:rPr>
+          <w:rFonts w:ascii="Arial" w:eastAsia="Arial" w:hAnsi="Arial" w:cs="Arial"/>
+          <w:b/>
+          <w:sz w:val="20"/>
+        </w:rPr>
+        <w:t>Nº</w:t>
+      </w:r>
+      <w:proofErr w:type="spellEnd"/>
+      <w:r>
+        <w:rPr>
+          <w:rFonts w:ascii="Arial" w:eastAsia="Arial" w:hAnsi="Arial" w:cs="Arial"/>
+          <w:b/>
+          <w:sz w:val="20"/>
+        </w:rPr>
+        <w:t xml:space="preserve"> Solicitud: </w:t>
       </w:r>
       <w:bookmarkStart w:id="0" w:name="_heading=h.gjdgxs" w:colFirst="0" w:colLast="0"/>
       <w:bookmarkEnd w:id="0"/>
@@ -111,6 +181,7 @@
         </w:rPr>
         <w:t>{</w:t>
       </w:r>
+      <w:proofErr w:type="spellStart"/>
       <w:r>
         <w:rPr>
           <w:rFonts w:ascii="Arial" w:eastAsia="Arial" w:hAnsi="Arial" w:cs="Arial"/>
@@ -120,6 +191,7 @@
         </w:rPr>
         <w:t>expediente_numero_caso</w:t>
       </w:r>
+      <w:proofErr w:type="spellEnd"/>
       <w:r>
         <w:rPr>
           <w:rFonts w:ascii="Arial" w:eastAsia="Arial" w:hAnsi="Arial" w:cs="Arial"/>
@@ -173,6 +245,7 @@
         </w:rPr>
         <w:t>{</w:t>
       </w:r>
+      <w:proofErr w:type="spellStart"/>
       <w:r>
         <w:rPr>
           <w:rFonts w:ascii="Arial" w:eastAsia="Arial" w:hAnsi="Arial" w:cs="Arial"/>
@@ -191,6 +264,7 @@
         </w:rPr>
         <w:t>_nombres</w:t>
       </w:r>
+      <w:proofErr w:type="spellEnd"/>
       <w:r>
         <w:rPr>
           <w:rFonts w:ascii="Arial" w:eastAsia="Arial" w:hAnsi="Arial" w:cs="Arial"/>
@@ -227,6 +301,7 @@
         </w:rPr>
         <w:t>{</w:t>
       </w:r>
+      <w:proofErr w:type="spellStart"/>
       <w:r>
         <w:rPr>
           <w:rFonts w:ascii="Arial" w:eastAsia="Arial" w:hAnsi="Arial" w:cs="Arial"/>
@@ -245,6 +320,7 @@
         </w:rPr>
         <w:t>_direccion</w:t>
       </w:r>
+      <w:proofErr w:type="spellEnd"/>
       <w:r>
         <w:rPr>
           <w:rFonts w:ascii="Arial" w:eastAsia="Arial" w:hAnsi="Arial" w:cs="Arial"/>
@@ -269,7 +345,15 @@
           <w:rFonts w:ascii="Arial" w:eastAsia="Arial" w:hAnsi="Arial" w:cs="Arial"/>
           <w:sz w:val="20"/>
         </w:rPr>
-        <w:t xml:space="preserve">Barrio: </w:t>
+        <w:t>Barrio</w:t>
+      </w:r>
+      <w:proofErr w:type="gramStart"/>
+      <w:r>
+        <w:rPr>
+          <w:rFonts w:ascii="Arial" w:eastAsia="Arial" w:hAnsi="Arial" w:cs="Arial"/>
+          <w:sz w:val="20"/>
+        </w:rPr>
+        <w:t xml:space="preserve">: </w:t>
       </w:r>
       <w:r>
         <w:rPr>
@@ -287,6 +371,8 @@
         </w:rPr>
         <w:t>{</w:t>
       </w:r>
+      <w:proofErr w:type="spellStart"/>
+      <w:proofErr w:type="gramEnd"/>
       <w:r>
         <w:rPr>
           <w:rFonts w:ascii="Arial" w:eastAsia="Arial" w:hAnsi="Arial" w:cs="Arial"/>
@@ -305,6 +391,7 @@
         </w:rPr>
         <w:t>_barrio</w:t>
       </w:r>
+      <w:proofErr w:type="spellEnd"/>
       <w:r>
         <w:rPr>
           <w:rFonts w:ascii="Arial" w:eastAsia="Arial" w:hAnsi="Arial" w:cs="Arial"/>
@@ -348,6 +435,7 @@
         </w:rPr>
         <w:t>{</w:t>
       </w:r>
+      <w:proofErr w:type="spellStart"/>
       <w:r>
         <w:rPr>
           <w:rFonts w:ascii="Arial" w:eastAsia="Arial" w:hAnsi="Arial" w:cs="Arial"/>
@@ -373,7 +461,17 @@
           <w:bCs/>
           <w:sz w:val="20"/>
         </w:rPr>
-        <w:t>localidad}</w:t>
+        <w:t>localidad</w:t>
+      </w:r>
+      <w:proofErr w:type="spellEnd"/>
+      <w:r>
+        <w:rPr>
+          <w:rFonts w:ascii="Arial" w:eastAsia="Arial" w:hAnsi="Arial" w:cs="Arial"/>
+          <w:b/>
+          <w:bCs/>
+          <w:sz w:val="20"/>
+        </w:rPr>
+        <w:t>}</w:t>
       </w:r>
     </w:p>
     <w:p>
@@ -384,6 +482,7 @@
           <w:sz w:val="20"/>
         </w:rPr>
       </w:pPr>
+      <w:proofErr w:type="gramStart"/>
       <w:r>
         <w:rPr>
           <w:rFonts w:ascii="Arial" w:eastAsia="Arial" w:hAnsi="Arial" w:cs="Arial"/>
@@ -391,6 +490,7 @@
         </w:rPr>
         <w:t>Ciudad :</w:t>
       </w:r>
+      <w:proofErr w:type="gramEnd"/>
       <w:r>
         <w:rPr>
           <w:rFonts w:ascii="Arial" w:eastAsia="Arial" w:hAnsi="Arial" w:cs="Arial"/>
@@ -409,6 +509,7 @@
         </w:rPr>
         <w:t>{</w:t>
       </w:r>
+      <w:proofErr w:type="spellStart"/>
       <w:r>
         <w:rPr>
           <w:rFonts w:ascii="Arial" w:eastAsia="Arial" w:hAnsi="Arial" w:cs="Arial"/>
@@ -434,7 +535,17 @@
           <w:bCs/>
           <w:sz w:val="20"/>
         </w:rPr>
-        <w:t>ciudad}</w:t>
+        <w:t>ciudad</w:t>
+      </w:r>
+      <w:proofErr w:type="spellEnd"/>
+      <w:r>
+        <w:rPr>
+          <w:rFonts w:ascii="Arial" w:eastAsia="Arial" w:hAnsi="Arial" w:cs="Arial"/>
+          <w:b/>
+          <w:bCs/>
+          <w:sz w:val="20"/>
+        </w:rPr>
+        <w:t>}</w:t>
       </w:r>
     </w:p>
     <w:p>
@@ -470,6 +581,7 @@
         </w:rPr>
         <w:t>{</w:t>
       </w:r>
+      <w:proofErr w:type="spellStart"/>
       <w:r>
         <w:rPr>
           <w:rFonts w:ascii="Arial" w:eastAsia="Arial" w:hAnsi="Arial" w:cs="Arial"/>
@@ -488,6 +600,7 @@
         </w:rPr>
         <w:t>_correo</w:t>
       </w:r>
+      <w:proofErr w:type="spellEnd"/>
       <w:r>
         <w:rPr>
           <w:rFonts w:ascii="Arial" w:eastAsia="Arial" w:hAnsi="Arial" w:cs="Arial"/>
@@ -531,6 +644,7 @@
         </w:rPr>
         <w:t>{</w:t>
       </w:r>
+      <w:proofErr w:type="spellStart"/>
       <w:r>
         <w:rPr>
           <w:rFonts w:ascii="Arial" w:eastAsia="Arial" w:hAnsi="Arial" w:cs="Arial"/>
@@ -549,6 +663,7 @@
         </w:rPr>
         <w:t>_celular</w:t>
       </w:r>
+      <w:proofErr w:type="spellEnd"/>
       <w:r>
         <w:rPr>
           <w:rFonts w:ascii="Arial" w:eastAsia="Arial" w:hAnsi="Arial" w:cs="Arial"/>
@@ -660,7 +775,25 @@
           <w:b/>
           <w:sz w:val="20"/>
         </w:rPr>
-        <w:t>{convocante_nombres}</w:t>
+        <w:t>{</w:t>
+      </w:r>
+      <w:proofErr w:type="spellStart"/>
+      <w:r>
+        <w:rPr>
+          <w:rFonts w:ascii="Arial" w:eastAsia="Arial" w:hAnsi="Arial" w:cs="Arial"/>
+          <w:b/>
+          <w:sz w:val="20"/>
+        </w:rPr>
+        <w:t>convocante_nombres</w:t>
+      </w:r>
+      <w:proofErr w:type="spellEnd"/>
+      <w:r>
+        <w:rPr>
+          <w:rFonts w:ascii="Arial" w:eastAsia="Arial" w:hAnsi="Arial" w:cs="Arial"/>
+          <w:b/>
+          <w:sz w:val="20"/>
+        </w:rPr>
+        <w:t>}</w:t>
       </w:r>
       <w:r>
         <w:rPr>
@@ -682,7 +815,25 @@
           <w:b/>
           <w:sz w:val="20"/>
         </w:rPr>
-        <w:t>{convocante_identificacion}</w:t>
+        <w:t>{</w:t>
+      </w:r>
+      <w:proofErr w:type="spellStart"/>
+      <w:r>
+        <w:rPr>
+          <w:rFonts w:ascii="Arial" w:eastAsia="Arial" w:hAnsi="Arial" w:cs="Arial"/>
+          <w:b/>
+          <w:sz w:val="20"/>
+        </w:rPr>
+        <w:t>convocante_identificacion</w:t>
+      </w:r>
+      <w:proofErr w:type="spellEnd"/>
+      <w:r>
+        <w:rPr>
+          <w:rFonts w:ascii="Arial" w:eastAsia="Arial" w:hAnsi="Arial" w:cs="Arial"/>
+          <w:b/>
+          <w:sz w:val="20"/>
+        </w:rPr>
+        <w:t>}</w:t>
       </w:r>
       <w:r>
         <w:rPr>
@@ -725,6 +876,7 @@
         </w:rPr>
         <w:t>{</w:t>
       </w:r>
+      <w:proofErr w:type="spellStart"/>
       <w:r>
         <w:rPr>
           <w:rFonts w:ascii="Arial" w:eastAsia="Arial" w:hAnsi="Arial" w:cs="Arial"/>
@@ -734,6 +886,7 @@
         </w:rPr>
         <w:t>hechos_pretension</w:t>
       </w:r>
+      <w:proofErr w:type="spellEnd"/>
       <w:r>
         <w:rPr>
           <w:rFonts w:ascii="Arial" w:eastAsia="Arial" w:hAnsi="Arial" w:cs="Arial"/>
@@ -796,14 +949,42 @@
           <w:bCs/>
           <w:sz w:val="20"/>
         </w:rPr>
-        <w:t xml:space="preserve">{conciliador_nombres} </w:t>
-      </w:r>
-      <w:r>
-        <w:rPr>
-          <w:rFonts w:ascii="Arial" w:eastAsia="Arial" w:hAnsi="Arial" w:cs="Arial"/>
-          <w:sz w:val="20"/>
-        </w:rPr>
-        <w:t xml:space="preserve">quien encontró mérito para llevar a cabo la Audiencia de Conciliación y la fija para el día </w:t>
+        <w:t>{</w:t>
+      </w:r>
+      <w:proofErr w:type="spellStart"/>
+      <w:r>
+        <w:rPr>
+          <w:rFonts w:ascii="Arial" w:eastAsia="Arial" w:hAnsi="Arial" w:cs="Arial"/>
+          <w:b/>
+          <w:bCs/>
+          <w:sz w:val="20"/>
+        </w:rPr>
+        <w:t>conciliador_nombres</w:t>
+      </w:r>
+      <w:proofErr w:type="spellEnd"/>
+      <w:r>
+        <w:rPr>
+          <w:rFonts w:ascii="Arial" w:eastAsia="Arial" w:hAnsi="Arial" w:cs="Arial"/>
+          <w:b/>
+          <w:bCs/>
+          <w:sz w:val="20"/>
+        </w:rPr>
+        <w:t xml:space="preserve">} </w:t>
+      </w:r>
+      <w:r>
+        <w:rPr>
+          <w:rFonts w:ascii="Arial" w:eastAsia="Arial" w:hAnsi="Arial" w:cs="Arial"/>
+          <w:sz w:val="20"/>
+        </w:rPr>
+        <w:t>quien encontró mérito para llevar a cabo la Audiencia de Conciliación y la fija para el día</w:t>
+      </w:r>
+      <w:proofErr w:type="gramStart"/>
+      <w:r>
+        <w:rPr>
+          <w:rFonts w:ascii="Arial" w:eastAsia="Arial" w:hAnsi="Arial" w:cs="Arial"/>
+          <w:sz w:val="20"/>
+        </w:rPr>
+        <w:t xml:space="preserve"> </w:t>
       </w:r>
       <w:r>
         <w:rPr>
@@ -829,8 +1010,10 @@
           <w:sz w:val="20"/>
           <w:u w:val="single"/>
         </w:rPr>
-        <w:t xml:space="preserve">{citacion_dia} </w:t>
-      </w:r>
+        <w:t>{</w:t>
+      </w:r>
+      <w:proofErr w:type="spellStart"/>
+      <w:proofErr w:type="gramEnd"/>
       <w:r>
         <w:rPr>
           <w:rFonts w:ascii="Arial" w:eastAsia="Arial" w:hAnsi="Arial" w:cs="Arial"/>
@@ -838,6 +1021,25 @@
           <w:sz w:val="20"/>
           <w:u w:val="single"/>
         </w:rPr>
+        <w:t>citacion_dia</w:t>
+      </w:r>
+      <w:proofErr w:type="spellEnd"/>
+      <w:r>
+        <w:rPr>
+          <w:rFonts w:ascii="Arial" w:eastAsia="Arial" w:hAnsi="Arial" w:cs="Arial"/>
+          <w:b/>
+          <w:sz w:val="20"/>
+          <w:u w:val="single"/>
+        </w:rPr>
+        <w:t xml:space="preserve">} </w:t>
+      </w:r>
+      <w:r>
+        <w:rPr>
+          <w:rFonts w:ascii="Arial" w:eastAsia="Arial" w:hAnsi="Arial" w:cs="Arial"/>
+          <w:b/>
+          <w:sz w:val="20"/>
+          <w:u w:val="single"/>
+        </w:rPr>
         <w:t>DE</w:t>
       </w:r>
       <w:r>
@@ -847,8 +1049,9 @@
           <w:sz w:val="20"/>
           <w:u w:val="single"/>
         </w:rPr>
-        <w:t xml:space="preserve"> {citacion_mes}</w:t>
-      </w:r>
+        <w:t xml:space="preserve"> {</w:t>
+      </w:r>
+      <w:proofErr w:type="spellStart"/>
       <w:r>
         <w:rPr>
           <w:rFonts w:ascii="Arial" w:eastAsia="Arial" w:hAnsi="Arial" w:cs="Arial"/>
@@ -856,6 +1059,25 @@
           <w:sz w:val="20"/>
           <w:u w:val="single"/>
         </w:rPr>
+        <w:t>citacion_mes</w:t>
+      </w:r>
+      <w:proofErr w:type="spellEnd"/>
+      <w:r>
+        <w:rPr>
+          <w:rFonts w:ascii="Arial" w:eastAsia="Arial" w:hAnsi="Arial" w:cs="Arial"/>
+          <w:b/>
+          <w:sz w:val="20"/>
+          <w:u w:val="single"/>
+        </w:rPr>
+        <w:t>}</w:t>
+      </w:r>
+      <w:r>
+        <w:rPr>
+          <w:rFonts w:ascii="Arial" w:eastAsia="Arial" w:hAnsi="Arial" w:cs="Arial"/>
+          <w:b/>
+          <w:sz w:val="20"/>
+          <w:u w:val="single"/>
+        </w:rPr>
         <w:t xml:space="preserve"> DE </w:t>
       </w:r>
       <w:r>
@@ -865,8 +1087,9 @@
           <w:sz w:val="20"/>
           <w:u w:val="single"/>
         </w:rPr>
-        <w:t xml:space="preserve">{citacion_año} </w:t>
-      </w:r>
+        <w:t>{</w:t>
+      </w:r>
+      <w:proofErr w:type="spellStart"/>
       <w:r>
         <w:rPr>
           <w:rFonts w:ascii="Arial" w:eastAsia="Arial" w:hAnsi="Arial" w:cs="Arial"/>
@@ -874,6 +1097,25 @@
           <w:sz w:val="20"/>
           <w:u w:val="single"/>
         </w:rPr>
+        <w:t>citacion_año</w:t>
+      </w:r>
+      <w:proofErr w:type="spellEnd"/>
+      <w:r>
+        <w:rPr>
+          <w:rFonts w:ascii="Arial" w:eastAsia="Arial" w:hAnsi="Arial" w:cs="Arial"/>
+          <w:b/>
+          <w:sz w:val="20"/>
+          <w:u w:val="single"/>
+        </w:rPr>
+        <w:t xml:space="preserve">} </w:t>
+      </w:r>
+      <w:r>
+        <w:rPr>
+          <w:rFonts w:ascii="Arial" w:eastAsia="Arial" w:hAnsi="Arial" w:cs="Arial"/>
+          <w:b/>
+          <w:sz w:val="20"/>
+          <w:u w:val="single"/>
+        </w:rPr>
         <w:t>A LAS HORA  (</w:t>
       </w:r>
       <w:r>
@@ -883,8 +1125,9 @@
           <w:sz w:val="20"/>
           <w:u w:val="single"/>
         </w:rPr>
-        <w:t>{citacion_turno}</w:t>
-      </w:r>
+        <w:t>{</w:t>
+      </w:r>
+      <w:proofErr w:type="spellStart"/>
       <w:r>
         <w:rPr>
           <w:rFonts w:ascii="Arial" w:eastAsia="Arial" w:hAnsi="Arial" w:cs="Arial"/>
@@ -892,6 +1135,25 @@
           <w:sz w:val="20"/>
           <w:u w:val="single"/>
         </w:rPr>
+        <w:t>citacion_turno</w:t>
+      </w:r>
+      <w:proofErr w:type="spellEnd"/>
+      <w:r>
+        <w:rPr>
+          <w:rFonts w:ascii="Arial" w:eastAsia="Arial" w:hAnsi="Arial" w:cs="Arial"/>
+          <w:b/>
+          <w:sz w:val="20"/>
+          <w:u w:val="single"/>
+        </w:rPr>
+        <w:t>}</w:t>
+      </w:r>
+      <w:r>
+        <w:rPr>
+          <w:rFonts w:ascii="Arial" w:eastAsia="Arial" w:hAnsi="Arial" w:cs="Arial"/>
+          <w:b/>
+          <w:sz w:val="20"/>
+          <w:u w:val="single"/>
+        </w:rPr>
         <w:t>),</w:t>
       </w:r>
       <w:r>
@@ -899,9 +1161,26 @@
           <w:rFonts w:ascii="Arial" w:eastAsia="Arial" w:hAnsi="Arial" w:cs="Arial"/>
           <w:bCs/>
           <w:sz w:val="20"/>
-          <w:u w:val="single"/>
-        </w:rPr>
-        <w:t>{citacion_descripcion}</w:t>
+        </w:rPr>
+        <w:t>{</w:t>
+      </w:r>
+      <w:proofErr w:type="spellStart"/>
+      <w:r>
+        <w:rPr>
+          <w:rFonts w:ascii="Arial" w:eastAsia="Arial" w:hAnsi="Arial" w:cs="Arial"/>
+          <w:bCs/>
+          <w:sz w:val="20"/>
+        </w:rPr>
+        <w:t>citacion_descripcion</w:t>
+      </w:r>
+      <w:proofErr w:type="spellEnd"/>
+      <w:r>
+        <w:rPr>
+          <w:rFonts w:ascii="Arial" w:eastAsia="Arial" w:hAnsi="Arial" w:cs="Arial"/>
+          <w:bCs/>
+          <w:sz w:val="20"/>
+        </w:rPr>
+        <w:t>}</w:t>
       </w:r>
     </w:p>
     <w:p>
@@ -1152,13 +1431,41 @@
           <w:sz w:val="20"/>
         </w:rPr>
       </w:pPr>
-      <w:r>
-        <w:rPr>
-          <w:rFonts w:ascii="Arial" w:eastAsia="Arial" w:hAnsi="Arial" w:cs="Arial"/>
-          <w:b/>
-          <w:sz w:val="20"/>
-        </w:rPr>
-        <w:t xml:space="preserve">Dr@. {conciliador_nombres} </w:t>
+      <w:proofErr w:type="spellStart"/>
+      <w:r>
+        <w:rPr>
+          <w:rFonts w:ascii="Arial" w:eastAsia="Arial" w:hAnsi="Arial" w:cs="Arial"/>
+          <w:b/>
+          <w:sz w:val="20"/>
+        </w:rPr>
+        <w:t>Dr</w:t>
+      </w:r>
+      <w:proofErr w:type="spellEnd"/>
+      <w:r>
+        <w:rPr>
+          <w:rFonts w:ascii="Arial" w:eastAsia="Arial" w:hAnsi="Arial" w:cs="Arial"/>
+          <w:b/>
+          <w:sz w:val="20"/>
+        </w:rPr>
+        <w:t>@. {</w:t>
+      </w:r>
+      <w:proofErr w:type="spellStart"/>
+      <w:r>
+        <w:rPr>
+          <w:rFonts w:ascii="Arial" w:eastAsia="Arial" w:hAnsi="Arial" w:cs="Arial"/>
+          <w:b/>
+          <w:sz w:val="20"/>
+        </w:rPr>
+        <w:t>conciliador_nombres</w:t>
+      </w:r>
+      <w:proofErr w:type="spellEnd"/>
+      <w:r>
+        <w:rPr>
+          <w:rFonts w:ascii="Arial" w:eastAsia="Arial" w:hAnsi="Arial" w:cs="Arial"/>
+          <w:b/>
+          <w:sz w:val="20"/>
+        </w:rPr>
+        <w:t xml:space="preserve">} </w:t>
       </w:r>
     </w:p>
     <w:p>
@@ -1194,7 +1501,25 @@
           <w:b/>
           <w:sz w:val="20"/>
         </w:rPr>
-        <w:t>{conciliador_correo}</w:t>
+        <w:t>{</w:t>
+      </w:r>
+      <w:proofErr w:type="spellStart"/>
+      <w:r>
+        <w:rPr>
+          <w:rFonts w:ascii="Arial" w:eastAsia="Tahoma" w:hAnsi="Arial" w:cs="Arial"/>
+          <w:b/>
+          <w:sz w:val="20"/>
+        </w:rPr>
+        <w:t>conciliador_correo</w:t>
+      </w:r>
+      <w:proofErr w:type="spellEnd"/>
+      <w:r>
+        <w:rPr>
+          <w:rFonts w:ascii="Arial" w:eastAsia="Tahoma" w:hAnsi="Arial" w:cs="Arial"/>
+          <w:b/>
+          <w:sz w:val="20"/>
+        </w:rPr>
+        <w:t>}</w:t>
       </w:r>
     </w:p>
     <w:p>
@@ -1279,7 +1604,7 @@
         <mc:AlternateContent>
           <mc:Choice Requires="wps">
             <w:drawing>
-              <wp:anchor distT="45720" distB="45720" distL="114300" distR="114300" simplePos="0" relativeHeight="251658240" behindDoc="0" locked="0" layoutInCell="1" allowOverlap="1" wp14:anchorId="7CCC7170" wp14:editId="58F2B55A">
+              <wp:anchor distT="45720" distB="45720" distL="114300" distR="114300" simplePos="0" relativeHeight="251657216" behindDoc="0" locked="0" layoutInCell="1" allowOverlap="1" wp14:anchorId="7CCC7170" wp14:editId="58F2B55A">
                 <wp:simplePos x="0" y="0"/>
                 <wp:positionH relativeFrom="margin">
                   <wp:align>right</wp:align>
@@ -1394,7 +1719,7 @@
                 <v:stroke joinstyle="miter"/>
                 <v:path gradientshapeok="t" o:connecttype="rect"/>
               </v:shapetype>
-              <v:shape id="Cuadro de texto 5" o:spid="_x0000_s1026" type="#_x0000_t202" style="position:absolute;margin-left:156.85pt;margin-top:12.65pt;width:208.05pt;height:53.2pt;z-index:251658240;visibility:visible;mso-wrap-style:square;mso-width-percent:0;mso-height-percent:200;mso-wrap-distance-left:9pt;mso-wrap-distance-top:3.6pt;mso-wrap-distance-right:9pt;mso-wrap-distance-bottom:3.6pt;mso-position-horizontal:right;mso-position-horizontal-relative:margin;mso-position-vertical:absolute;mso-position-vertical-relative:text;mso-width-percent:0;mso-height-percent:200;mso-width-relative:margin;mso-height-relative:margin;v-text-anchor:top" o:gfxdata="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" filled="f" stroked="f">
+              <v:shape id="Cuadro de texto 5" o:spid="_x0000_s1026" type="#_x0000_t202" style="position:absolute;margin-left:156.85pt;margin-top:12.65pt;width:208.05pt;height:53.2pt;z-index:251657216;visibility:visible;mso-wrap-style:square;mso-width-percent:0;mso-height-percent:200;mso-wrap-distance-left:9pt;mso-wrap-distance-top:3.6pt;mso-wrap-distance-right:9pt;mso-wrap-distance-bottom:3.6pt;mso-position-horizontal:right;mso-position-horizontal-relative:margin;mso-position-vertical:absolute;mso-position-vertical-relative:text;mso-width-percent:0;mso-height-percent:200;mso-width-relative:margin;mso-height-relative:margin;v-text-anchor:top" o:gfxdata="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" filled="f" stroked="f">
                 <v:textbox style="mso-fit-shape-to-text:t">
                   <w:txbxContent>
                     <w:p>
@@ -2049,7 +2374,25 @@
         <w:color w:val="A6A6A6"/>
         <w:sz w:val="20"/>
       </w:rPr>
-      <w:t>Dirección: Calle 12 N° 8 – 37; Teléfono: 327699, PBX Ext.: 2602 - 2606; Correo: ccjoseignaciotalerolosada@ugc.edu.co</w:t>
+      <w:t xml:space="preserve">Dirección: Calle 12 </w:t>
+    </w:r>
+    <w:proofErr w:type="spellStart"/>
+    <w:r>
+      <w:rPr>
+        <w:rFonts w:ascii="Arial" w:eastAsia="Arial" w:hAnsi="Arial" w:cs="Arial"/>
+        <w:color w:val="A6A6A6"/>
+        <w:sz w:val="20"/>
+      </w:rPr>
+      <w:t>N°</w:t>
+    </w:r>
+    <w:proofErr w:type="spellEnd"/>
+    <w:r>
+      <w:rPr>
+        <w:rFonts w:ascii="Arial" w:eastAsia="Arial" w:hAnsi="Arial" w:cs="Arial"/>
+        <w:color w:val="A6A6A6"/>
+        <w:sz w:val="20"/>
+      </w:rPr>
+      <w:t xml:space="preserve"> 8 – 37; Teléfono: 327699, PBX Ext.: 2602 - 2606; Correo: ccjoseignaciotalerolosada@ugc.edu.co</w:t>
     </w:r>
   </w:p>
   <w:p>
@@ -2143,7 +2486,7 @@
             </wp:anchor>
           </w:drawing>
         </mc:Choice>
-        <mc:Fallback xmlns:sl="http://schemas.openxmlformats.org/schemaLibrary/2006/main" xmlns:a="http://schemas.openxmlformats.org/drawingml/2006/main" xmlns:pic="http://schemas.openxmlformats.org/drawingml/2006/picture" xmlns:c="http://schemas.openxmlformats.org/drawingml/2006/chart" xmlns:lc="http://schemas.openxmlformats.org/drawingml/2006/lockedCanvas" xmlns:dgm="http://schemas.openxmlformats.org/drawingml/2006/diagram">
+        <mc:Fallback xmlns:dgm="http://schemas.openxmlformats.org/drawingml/2006/diagram" xmlns:lc="http://schemas.openxmlformats.org/drawingml/2006/lockedCanvas" xmlns:c="http://schemas.openxmlformats.org/drawingml/2006/chart" xmlns:pic="http://schemas.openxmlformats.org/drawingml/2006/picture" xmlns:a="http://schemas.openxmlformats.org/drawingml/2006/main" xmlns:sl="http://schemas.openxmlformats.org/schemaLibrary/2006/main">
           <w:drawing>
             <wp:anchor allowOverlap="1" behindDoc="0" distB="0" distT="0" distL="114300" distR="114300" hidden="0" layoutInCell="1" locked="0" relativeHeight="0" simplePos="0">
               <wp:simplePos x="0" y="0"/>

</xml_diff>